<commit_message>
fixed the code in the dekoder-files and changed the name of dekoderspekalusjon. also changed something in the word document
</commit_message>
<xml_diff>
--- a/oppgaver05.02/uke-5.-1.2.1.docx
+++ b/oppgaver05.02/uke-5.-1.2.1.docx
@@ -3454,18 +3454,26 @@
       <w:r>
         <w:br/>
       </w:r>
+    </w:p>
+    <w:p>
+      <w:pPr>
+        <w:tabs>
+          <w:tab w:val="left" w:pos="3540"/>
+        </w:tabs>
+      </w:pPr>
+    </w:p>
+    <w:p>
+      <w:pPr>
+        <w:tabs>
+          <w:tab w:val="left" w:pos="3540"/>
+        </w:tabs>
+      </w:pPr>
       <w:r>
-        <w:br/>
-      </w:r>
-      <w:r>
-        <w:t xml:space="preserve">Algoritmen vil forandre den koden som er skrevet inn til en liste med separate verdier ved å bruke pythons list(object) funksjon. Dette vil gjøre at kodens elementer (siffer/bits) kan kjøres i en while loop hvor if setninger finner ut om det er en true bit (1) eller en false bit (0). Hvis det er en false bit ville while loopen utgå ved bruk av en break funksjon. Hvis bit-en er true (1) vil en variabel økes med 1. Denne variabelen vil brukes til å bestemme </w:t>
-      </w:r>
-      <w:r>
-        <w:t>hvilket fag som skal printes. Hvis et upassende tall eller symbol inngår i inputen vil man få beskjed.</w:t>
+        <w:t>Algoritmen vil splitte opp det som skrives for hvert femte tegn (3 i den andre versjonen) og ved en while-løkke søke gjennom for å se om de passende kodene finnes i det som ble skrevet inn. Det vil deretter bli printet de passende fakultetene.</w:t>
       </w:r>
       <w:bookmarkStart w:id="1" w:name="_GoBack"/>
+      <w:bookmarkEnd w:id="1"/>
     </w:p>
-    <w:bookmarkEnd w:id="1"/>
     <w:p>
       <w:pPr>
         <w:tabs>
@@ -4448,11 +4456,11 @@
         </c:dLbls>
         <c:gapWidth val="219"/>
         <c:overlap val="-27"/>
-        <c:axId val="360913016"/>
-        <c:axId val="360911056"/>
+        <c:axId val="325770016"/>
+        <c:axId val="325774720"/>
       </c:barChart>
       <c:catAx>
-        <c:axId val="360913016"/>
+        <c:axId val="325770016"/>
         <c:scaling>
           <c:orientation val="minMax"/>
         </c:scaling>
@@ -4495,7 +4503,7 @@
             <a:endParaRPr lang="nb-NO"/>
           </a:p>
         </c:txPr>
-        <c:crossAx val="360911056"/>
+        <c:crossAx val="325774720"/>
         <c:crosses val="autoZero"/>
         <c:auto val="1"/>
         <c:lblAlgn val="ctr"/>
@@ -4503,7 +4511,7 @@
         <c:noMultiLvlLbl val="0"/>
       </c:catAx>
       <c:valAx>
-        <c:axId val="360911056"/>
+        <c:axId val="325774720"/>
         <c:scaling>
           <c:orientation val="minMax"/>
         </c:scaling>
@@ -4554,7 +4562,7 @@
             <a:endParaRPr lang="nb-NO"/>
           </a:p>
         </c:txPr>
-        <c:crossAx val="360913016"/>
+        <c:crossAx val="325770016"/>
         <c:crosses val="autoZero"/>
         <c:crossBetween val="between"/>
       </c:valAx>
@@ -4796,11 +4804,11 @@
         </c:dLbls>
         <c:gapWidth val="219"/>
         <c:overlap val="-27"/>
-        <c:axId val="360908704"/>
-        <c:axId val="360911840"/>
+        <c:axId val="325775896"/>
+        <c:axId val="325776288"/>
       </c:barChart>
       <c:catAx>
-        <c:axId val="360908704"/>
+        <c:axId val="325775896"/>
         <c:scaling>
           <c:orientation val="minMax"/>
         </c:scaling>
@@ -4843,7 +4851,7 @@
             <a:endParaRPr lang="nb-NO"/>
           </a:p>
         </c:txPr>
-        <c:crossAx val="360911840"/>
+        <c:crossAx val="325776288"/>
         <c:crosses val="autoZero"/>
         <c:auto val="1"/>
         <c:lblAlgn val="ctr"/>
@@ -4851,7 +4859,7 @@
         <c:noMultiLvlLbl val="0"/>
       </c:catAx>
       <c:valAx>
-        <c:axId val="360911840"/>
+        <c:axId val="325776288"/>
         <c:scaling>
           <c:orientation val="minMax"/>
           <c:max val="0.5"/>
@@ -4903,7 +4911,7 @@
             <a:endParaRPr lang="nb-NO"/>
           </a:p>
         </c:txPr>
-        <c:crossAx val="360908704"/>
+        <c:crossAx val="325775896"/>
         <c:crosses val="autoZero"/>
         <c:crossBetween val="between"/>
       </c:valAx>
@@ -6302,7 +6310,7 @@
 </file>
 
 <file path=customXml/itemProps1.xml><?xml version="1.0" encoding="utf-8"?>
-<ds:datastoreItem xmlns:ds="http://schemas.openxmlformats.org/officeDocument/2006/customXml" ds:itemID="{FC43900F-071E-4E27-BAE6-FE22E3689C46}">
+<ds:datastoreItem xmlns:ds="http://schemas.openxmlformats.org/officeDocument/2006/customXml" ds:itemID="{23A05F51-576A-4BF8-9018-6E7413519091}">
   <ds:schemaRefs>
     <ds:schemaRef ds:uri="http://schemas.openxmlformats.org/officeDocument/2006/bibliography"/>
   </ds:schemaRefs>

</xml_diff>

<commit_message>
Added answer to all tasks, and readied the document for hand in.
</commit_message>
<xml_diff>
--- a/oppgaver05.02/uke-5.-1.2.1.docx
+++ b/oppgaver05.02/uke-5.-1.2.1.docx
@@ -17,15 +17,30 @@
     </w:p>
     <w:p>
       <w:r>
-        <w:t>«sansynlighet» er besvart med en presisjon på 3 desimaler.</w:t>
+        <w:t>«</w:t>
+      </w:r>
+      <w:proofErr w:type="spellStart"/>
+      <w:proofErr w:type="gramStart"/>
+      <w:r>
+        <w:t>sansynlighet</w:t>
+      </w:r>
+      <w:proofErr w:type="spellEnd"/>
+      <w:proofErr w:type="gramEnd"/>
+      <w:r>
+        <w:t>» er besvart med en presisjon på 3 desimaler.</w:t>
       </w:r>
       <w:r>
         <w:t xml:space="preserve"> </w:t>
       </w:r>
     </w:p>
     <w:p>
-      <w:r>
-        <w:t>Pga begrensinger i Excel er det ikke mulig å få alt i en graf</w:t>
+      <w:proofErr w:type="spellStart"/>
+      <w:r>
+        <w:t>Pga</w:t>
+      </w:r>
+      <w:proofErr w:type="spellEnd"/>
+      <w:r>
+        <w:t xml:space="preserve"> begrensinger i Excel er det ikke mulig å få alt i en graf</w:t>
       </w:r>
       <w:r>
         <w:t xml:space="preserve">. </w:t>
@@ -176,13 +191,23 @@
                 <w:lang w:eastAsia="nb-NO"/>
               </w:rPr>
             </w:pPr>
+            <w:proofErr w:type="spellStart"/>
             <w:r>
               <w:rPr>
                 <w:rFonts w:ascii="Calibri" w:eastAsia="Times New Roman" w:hAnsi="Calibri" w:cs="Times New Roman"/>
                 <w:color w:val="000000"/>
                 <w:lang w:eastAsia="nb-NO"/>
               </w:rPr>
-              <w:t>Sansynlighet (basert på 2014 data)</w:t>
+              <w:t>Sansynlighet</w:t>
+            </w:r>
+            <w:proofErr w:type="spellEnd"/>
+            <w:r>
+              <w:rPr>
+                <w:rFonts w:ascii="Calibri" w:eastAsia="Times New Roman" w:hAnsi="Calibri" w:cs="Times New Roman"/>
+                <w:color w:val="000000"/>
+                <w:lang w:eastAsia="nb-NO"/>
+              </w:rPr>
+              <w:t xml:space="preserve"> (basert på 2014 data)</w:t>
             </w:r>
           </w:p>
         </w:tc>
@@ -313,6 +338,7 @@
               <w:rPr>
                 <w:rFonts w:ascii="Calibri" w:eastAsia="Times New Roman" w:hAnsi="Calibri" w:cs="Times New Roman"/>
                 <w:color w:val="000000"/>
+                <w:sz w:val="24"/>
                 <w:lang w:eastAsia="nb-NO"/>
               </w:rPr>
             </w:pPr>
@@ -320,6 +346,7 @@
               <w:rPr>
                 <w:rFonts w:ascii="Calibri" w:eastAsia="Times New Roman" w:hAnsi="Calibri" w:cs="Times New Roman"/>
                 <w:color w:val="000000"/>
+                <w:sz w:val="24"/>
                 <w:lang w:eastAsia="nb-NO"/>
               </w:rPr>
               <w:t>0,173545877</w:t>
@@ -354,6 +381,7 @@
                 <w:lang w:eastAsia="nb-NO"/>
               </w:rPr>
             </w:pPr>
+            <w:proofErr w:type="gramStart"/>
             <w:r>
               <w:rPr>
                 <w:rFonts w:ascii="Calibri" w:eastAsia="Times New Roman" w:hAnsi="Calibri" w:cs="Times New Roman"/>
@@ -362,6 +390,7 @@
               </w:rPr>
               <w:t>humaniora</w:t>
             </w:r>
+            <w:proofErr w:type="gramEnd"/>
             <w:r>
               <w:rPr>
                 <w:rFonts w:ascii="Calibri" w:eastAsia="Times New Roman" w:hAnsi="Calibri" w:cs="Times New Roman"/>
@@ -461,6 +490,7 @@
               <w:rPr>
                 <w:rFonts w:ascii="Calibri" w:eastAsia="Times New Roman" w:hAnsi="Calibri" w:cs="Times New Roman"/>
                 <w:color w:val="000000"/>
+                <w:sz w:val="24"/>
                 <w:lang w:eastAsia="nb-NO"/>
               </w:rPr>
             </w:pPr>
@@ -468,6 +498,7 @@
               <w:rPr>
                 <w:rFonts w:ascii="Calibri" w:eastAsia="Times New Roman" w:hAnsi="Calibri" w:cs="Times New Roman"/>
                 <w:color w:val="000000"/>
+                <w:sz w:val="24"/>
                 <w:lang w:eastAsia="nb-NO"/>
               </w:rPr>
               <w:t>0,144700636</w:t>
@@ -502,6 +533,7 @@
                 <w:lang w:eastAsia="nb-NO"/>
               </w:rPr>
             </w:pPr>
+            <w:proofErr w:type="gramStart"/>
             <w:r>
               <w:rPr>
                 <w:rFonts w:ascii="Calibri" w:eastAsia="Times New Roman" w:hAnsi="Calibri" w:cs="Times New Roman"/>
@@ -510,6 +542,7 @@
               </w:rPr>
               <w:t>kunstfag</w:t>
             </w:r>
+            <w:proofErr w:type="gramEnd"/>
           </w:p>
         </w:tc>
         <w:tc>
@@ -601,6 +634,7 @@
               <w:rPr>
                 <w:rFonts w:ascii="Calibri" w:eastAsia="Times New Roman" w:hAnsi="Calibri" w:cs="Times New Roman"/>
                 <w:color w:val="000000"/>
+                <w:sz w:val="24"/>
                 <w:lang w:eastAsia="nb-NO"/>
               </w:rPr>
             </w:pPr>
@@ -608,6 +642,7 @@
               <w:rPr>
                 <w:rFonts w:ascii="Calibri" w:eastAsia="Times New Roman" w:hAnsi="Calibri" w:cs="Times New Roman"/>
                 <w:color w:val="000000"/>
+                <w:sz w:val="24"/>
                 <w:lang w:eastAsia="nb-NO"/>
               </w:rPr>
               <w:t>0,039851978</w:t>
@@ -642,13 +677,23 @@
                 <w:lang w:eastAsia="nb-NO"/>
               </w:rPr>
             </w:pPr>
+            <w:proofErr w:type="gramStart"/>
             <w:r>
               <w:rPr>
                 <w:rFonts w:ascii="Calibri" w:eastAsia="Times New Roman" w:hAnsi="Calibri" w:cs="Times New Roman"/>
                 <w:color w:val="000000"/>
                 <w:lang w:eastAsia="nb-NO"/>
               </w:rPr>
-              <w:t>teknologi og realfag</w:t>
+              <w:t>teknologi</w:t>
+            </w:r>
+            <w:proofErr w:type="gramEnd"/>
+            <w:r>
+              <w:rPr>
+                <w:rFonts w:ascii="Calibri" w:eastAsia="Times New Roman" w:hAnsi="Calibri" w:cs="Times New Roman"/>
+                <w:color w:val="000000"/>
+                <w:lang w:eastAsia="nb-NO"/>
+              </w:rPr>
+              <w:t xml:space="preserve"> og realfag</w:t>
             </w:r>
           </w:p>
         </w:tc>
@@ -741,6 +786,7 @@
               <w:rPr>
                 <w:rFonts w:ascii="Calibri" w:eastAsia="Times New Roman" w:hAnsi="Calibri" w:cs="Times New Roman"/>
                 <w:color w:val="000000"/>
+                <w:sz w:val="24"/>
                 <w:lang w:eastAsia="nb-NO"/>
               </w:rPr>
             </w:pPr>
@@ -748,6 +794,7 @@
               <w:rPr>
                 <w:rFonts w:ascii="Calibri" w:eastAsia="Times New Roman" w:hAnsi="Calibri" w:cs="Times New Roman"/>
                 <w:color w:val="000000"/>
+                <w:sz w:val="24"/>
                 <w:lang w:eastAsia="nb-NO"/>
               </w:rPr>
               <w:t>0,205522346</w:t>
@@ -782,6 +829,7 @@
                 <w:lang w:eastAsia="nb-NO"/>
               </w:rPr>
             </w:pPr>
+            <w:proofErr w:type="gramStart"/>
             <w:r>
               <w:rPr>
                 <w:rFonts w:ascii="Calibri" w:eastAsia="Times New Roman" w:hAnsi="Calibri" w:cs="Times New Roman"/>
@@ -790,6 +838,7 @@
               </w:rPr>
               <w:t>lærerutdanningen</w:t>
             </w:r>
+            <w:proofErr w:type="gramEnd"/>
           </w:p>
         </w:tc>
         <w:tc>
@@ -881,6 +930,7 @@
               <w:rPr>
                 <w:rFonts w:ascii="Calibri" w:eastAsia="Times New Roman" w:hAnsi="Calibri" w:cs="Times New Roman"/>
                 <w:color w:val="000000"/>
+                <w:sz w:val="24"/>
                 <w:lang w:eastAsia="nb-NO"/>
               </w:rPr>
             </w:pPr>
@@ -888,6 +938,7 @@
               <w:rPr>
                 <w:rFonts w:ascii="Calibri" w:eastAsia="Times New Roman" w:hAnsi="Calibri" w:cs="Times New Roman"/>
                 <w:color w:val="000000"/>
+                <w:sz w:val="24"/>
                 <w:lang w:eastAsia="nb-NO"/>
               </w:rPr>
               <w:t>0,142897808</w:t>
@@ -922,13 +973,23 @@
                 <w:lang w:eastAsia="nb-NO"/>
               </w:rPr>
             </w:pPr>
+            <w:proofErr w:type="gramStart"/>
             <w:r>
               <w:rPr>
                 <w:rFonts w:ascii="Calibri" w:eastAsia="Times New Roman" w:hAnsi="Calibri" w:cs="Times New Roman"/>
                 <w:color w:val="000000"/>
                 <w:lang w:eastAsia="nb-NO"/>
               </w:rPr>
-              <w:t>økonomi og samfunnsvitenskap</w:t>
+              <w:t>økonomi</w:t>
+            </w:r>
+            <w:proofErr w:type="gramEnd"/>
+            <w:r>
+              <w:rPr>
+                <w:rFonts w:ascii="Calibri" w:eastAsia="Times New Roman" w:hAnsi="Calibri" w:cs="Times New Roman"/>
+                <w:color w:val="000000"/>
+                <w:lang w:eastAsia="nb-NO"/>
+              </w:rPr>
+              <w:t xml:space="preserve"> og samfunnsvitenskap</w:t>
             </w:r>
           </w:p>
         </w:tc>
@@ -1021,6 +1082,7 @@
               <w:rPr>
                 <w:rFonts w:ascii="Calibri" w:eastAsia="Times New Roman" w:hAnsi="Calibri" w:cs="Times New Roman"/>
                 <w:color w:val="000000"/>
+                <w:sz w:val="24"/>
                 <w:lang w:eastAsia="nb-NO"/>
               </w:rPr>
             </w:pPr>
@@ -1028,6 +1090,7 @@
               <w:rPr>
                 <w:rFonts w:ascii="Calibri" w:eastAsia="Times New Roman" w:hAnsi="Calibri" w:cs="Times New Roman"/>
                 <w:color w:val="000000"/>
+                <w:sz w:val="24"/>
                 <w:lang w:eastAsia="nb-NO"/>
               </w:rPr>
               <w:t>0,293481355</w:t>
@@ -1062,6 +1125,7 @@
                 <w:lang w:eastAsia="nb-NO"/>
               </w:rPr>
             </w:pPr>
+            <w:proofErr w:type="gramStart"/>
             <w:r>
               <w:rPr>
                 <w:rFonts w:ascii="Calibri" w:eastAsia="Times New Roman" w:hAnsi="Calibri" w:cs="Times New Roman"/>
@@ -1070,6 +1134,7 @@
               </w:rPr>
               <w:t>totalt</w:t>
             </w:r>
+            <w:proofErr w:type="gramEnd"/>
           </w:p>
         </w:tc>
         <w:tc>
@@ -1266,7 +1331,15 @@
         <w:t>C.</w:t>
       </w:r>
       <w:r>
-        <w:t xml:space="preserve"> Huffman treet er designet så den er «instantaneous»</w:t>
+        <w:t xml:space="preserve"> Huffman treet er designet så den er «</w:t>
+      </w:r>
+      <w:proofErr w:type="spellStart"/>
+      <w:r>
+        <w:t>instantaneous</w:t>
+      </w:r>
+      <w:proofErr w:type="spellEnd"/>
+      <w:r>
+        <w:t>»</w:t>
       </w:r>
       <w:r>
         <w:t xml:space="preserve"> med opptil</w:t>
@@ -1281,7 +1354,15 @@
         <w:t xml:space="preserve"> 5</w:t>
       </w:r>
       <w:r>
-        <w:t xml:space="preserve"> bit informasjon er gitt vil 0 være</w:t>
+        <w:t xml:space="preserve"> </w:t>
+      </w:r>
+      <w:proofErr w:type="gramStart"/>
+      <w:r>
+        <w:t>bit</w:t>
+      </w:r>
+      <w:proofErr w:type="gramEnd"/>
+      <w:r>
+        <w:t xml:space="preserve"> informasjon er gitt vil 0 være</w:t>
       </w:r>
       <w:r>
         <w:t xml:space="preserve"> siste siffer i den binære koden</w:t>
@@ -3352,7 +3433,15 @@
         <w:t xml:space="preserve"> </w:t>
       </w:r>
       <w:r>
-        <w:t>(akkurat samme som ovenfor, bare som bilde)</w:t>
+        <w:t>(</w:t>
+      </w:r>
+      <w:proofErr w:type="gramStart"/>
+      <w:r>
+        <w:t>akkurat</w:t>
+      </w:r>
+      <w:proofErr w:type="gramEnd"/>
+      <w:r>
+        <w:t xml:space="preserve"> samme som ovenfor, bare som bilde)</w:t>
       </w:r>
       <w:r>
         <w:br/>
@@ -3406,8 +3495,29 @@
         </w:tabs>
       </w:pPr>
       <w:r>
-        <w:t>Noen som har noe forslag til how the hell vi kan forbedre dette? For er rimelig sikker på at en kode definert som fast 3 bit lang vil gi bedre komprimering. Noe er veldig feil…</w:t>
-      </w:r>
+        <w:t xml:space="preserve">Noen som har noe forslag til </w:t>
+      </w:r>
+      <w:proofErr w:type="spellStart"/>
+      <w:r>
+        <w:t>how</w:t>
+      </w:r>
+      <w:proofErr w:type="spellEnd"/>
+      <w:r>
+        <w:t xml:space="preserve"> </w:t>
+      </w:r>
+      <w:proofErr w:type="spellStart"/>
+      <w:r>
+        <w:t>the</w:t>
+      </w:r>
+      <w:proofErr w:type="spellEnd"/>
+      <w:r>
+        <w:t xml:space="preserve"> hell vi kan forbedre dette? For er rimelig sikker på at en kode definert som fast 3 bit lang vil gi bedre komprimering. Noe er veldig </w:t>
+      </w:r>
+      <w:proofErr w:type="gramStart"/>
+      <w:r>
+        <w:t>feil…</w:t>
+      </w:r>
+      <w:proofErr w:type="gramEnd"/>
     </w:p>
     <w:p>
       <w:pPr>
@@ -3432,8 +3542,40 @@
         <w:br/>
       </w:r>
       <w:r>
-        <w:t xml:space="preserve">Siden C er så på tryne drøyer jeg denne til vi har fått sett på C litt mer. </w:t>
-      </w:r>
+        <w:t xml:space="preserve">Gjennomsnittslengden for meldingen med 100 tilfeldig utvalgte studenter </w:t>
+      </w:r>
+      <w:r>
+        <w:t>blir 271</w:t>
+      </w:r>
+      <w:r>
+        <w:t xml:space="preserve">,77 bits. Dette </w:t>
+      </w:r>
+      <w:r>
+        <w:t>er kontrollregnet</w:t>
+      </w:r>
+      <w:r>
+        <w:t xml:space="preserve"> utfra mengden bits for hvert fakultet, og dens respektable sannsynlighet, summert sammen.</w:t>
+      </w:r>
+    </w:p>
+    <w:p>
+      <w:pPr>
+        <w:tabs>
+          <w:tab w:val="left" w:pos="3540"/>
+        </w:tabs>
+      </w:pPr>
+      <w:r>
+        <w:t xml:space="preserve">Utfra Shannons formel for utregning av entropi er entropien 2,41 for dette tilfellet. Altså gjennomsnittlig forventet bit per student er 2,41 bits. I og med at koden er </w:t>
+      </w:r>
+      <w:proofErr w:type="spellStart"/>
+      <w:r>
+        <w:t>suboptimal</w:t>
+      </w:r>
+      <w:proofErr w:type="spellEnd"/>
+      <w:r>
+        <w:t xml:space="preserve"> (dårlig komprimert) virker dette riktig.</w:t>
+      </w:r>
+      <w:bookmarkStart w:id="1" w:name="_GoBack"/>
+      <w:bookmarkEnd w:id="1"/>
     </w:p>
     <w:p>
       <w:pPr>
@@ -3453,26 +3595,24 @@
       </w:r>
       <w:r>
         <w:br/>
-      </w:r>
-    </w:p>
-    <w:p>
-      <w:pPr>
-        <w:tabs>
-          <w:tab w:val="left" w:pos="3540"/>
-        </w:tabs>
-      </w:pPr>
-    </w:p>
-    <w:p>
-      <w:pPr>
-        <w:tabs>
-          <w:tab w:val="left" w:pos="3540"/>
-        </w:tabs>
-      </w:pPr>
-      <w:r>
-        <w:t>Algoritmen vil splitte opp det som skrives for hvert femte tegn (3 i den andre versjonen) og ved en while-løkke søke gjennom for å se om de passende kodene finnes i det som ble skrevet inn. Det vil deretter bli printet de passende fakultetene.</w:t>
-      </w:r>
-      <w:bookmarkStart w:id="1" w:name="_GoBack"/>
-      <w:bookmarkEnd w:id="1"/>
+        <w:t xml:space="preserve">Algoritmen vil splitte opp det som skrives for hvert femte tegn (3 i den andre versjonen) og ved en </w:t>
+      </w:r>
+      <w:proofErr w:type="spellStart"/>
+      <w:r>
+        <w:t>while</w:t>
+      </w:r>
+      <w:proofErr w:type="spellEnd"/>
+      <w:r>
+        <w:t xml:space="preserve">-løkke søke gjennom for å se om de passende kodene finnes i det som ble skrevet inn. Det vil deretter bli </w:t>
+      </w:r>
+      <w:proofErr w:type="spellStart"/>
+      <w:r>
+        <w:t>printet</w:t>
+      </w:r>
+      <w:proofErr w:type="spellEnd"/>
+      <w:r>
+        <w:t xml:space="preserve"> de passende fakultetene.</w:t>
+      </w:r>
     </w:p>
     <w:p>
       <w:pPr>
@@ -3505,7 +3645,15 @@
         <w:annotationRef/>
       </w:r>
       <w:r>
-        <w:t>Er kun ment som rådata så dere kan se hvordan jeg bygde opp grafene. MÅ SLETTES før evering.</w:t>
+        <w:t xml:space="preserve">Er kun ment som rådata så dere kan se hvordan jeg bygde opp grafene. MÅ SLETTES før </w:t>
+      </w:r>
+      <w:proofErr w:type="spellStart"/>
+      <w:r>
+        <w:t>evering</w:t>
+      </w:r>
+      <w:proofErr w:type="spellEnd"/>
+      <w:r>
+        <w:t>.</w:t>
       </w:r>
     </w:p>
   </w:comment>
@@ -4456,11 +4604,11 @@
         </c:dLbls>
         <c:gapWidth val="219"/>
         <c:overlap val="-27"/>
-        <c:axId val="325770016"/>
-        <c:axId val="325774720"/>
+        <c:axId val="511954784"/>
+        <c:axId val="511955176"/>
       </c:barChart>
       <c:catAx>
-        <c:axId val="325770016"/>
+        <c:axId val="511954784"/>
         <c:scaling>
           <c:orientation val="minMax"/>
         </c:scaling>
@@ -4503,7 +4651,7 @@
             <a:endParaRPr lang="nb-NO"/>
           </a:p>
         </c:txPr>
-        <c:crossAx val="325774720"/>
+        <c:crossAx val="511955176"/>
         <c:crosses val="autoZero"/>
         <c:auto val="1"/>
         <c:lblAlgn val="ctr"/>
@@ -4511,7 +4659,7 @@
         <c:noMultiLvlLbl val="0"/>
       </c:catAx>
       <c:valAx>
-        <c:axId val="325774720"/>
+        <c:axId val="511955176"/>
         <c:scaling>
           <c:orientation val="minMax"/>
         </c:scaling>
@@ -4562,7 +4710,7 @@
             <a:endParaRPr lang="nb-NO"/>
           </a:p>
         </c:txPr>
-        <c:crossAx val="325770016"/>
+        <c:crossAx val="511954784"/>
         <c:crosses val="autoZero"/>
         <c:crossBetween val="between"/>
       </c:valAx>
@@ -4804,11 +4952,11 @@
         </c:dLbls>
         <c:gapWidth val="219"/>
         <c:overlap val="-27"/>
-        <c:axId val="325775896"/>
-        <c:axId val="325776288"/>
+        <c:axId val="511955960"/>
+        <c:axId val="511956352"/>
       </c:barChart>
       <c:catAx>
-        <c:axId val="325775896"/>
+        <c:axId val="511955960"/>
         <c:scaling>
           <c:orientation val="minMax"/>
         </c:scaling>
@@ -4851,7 +4999,7 @@
             <a:endParaRPr lang="nb-NO"/>
           </a:p>
         </c:txPr>
-        <c:crossAx val="325776288"/>
+        <c:crossAx val="511956352"/>
         <c:crosses val="autoZero"/>
         <c:auto val="1"/>
         <c:lblAlgn val="ctr"/>
@@ -4859,7 +5007,7 @@
         <c:noMultiLvlLbl val="0"/>
       </c:catAx>
       <c:valAx>
-        <c:axId val="325776288"/>
+        <c:axId val="511956352"/>
         <c:scaling>
           <c:orientation val="minMax"/>
           <c:max val="0.5"/>
@@ -4911,7 +5059,7 @@
             <a:endParaRPr lang="nb-NO"/>
           </a:p>
         </c:txPr>
-        <c:crossAx val="325775896"/>
+        <c:crossAx val="511955960"/>
         <c:crosses val="autoZero"/>
         <c:crossBetween val="between"/>
       </c:valAx>
@@ -6310,7 +6458,7 @@
 </file>
 
 <file path=customXml/itemProps1.xml><?xml version="1.0" encoding="utf-8"?>
-<ds:datastoreItem xmlns:ds="http://schemas.openxmlformats.org/officeDocument/2006/customXml" ds:itemID="{23A05F51-576A-4BF8-9018-6E7413519091}">
+<ds:datastoreItem xmlns:ds="http://schemas.openxmlformats.org/officeDocument/2006/customXml" ds:itemID="{2905FE91-5CE2-4022-896A-583913DAE338}">
   <ds:schemaRefs>
     <ds:schemaRef ds:uri="http://schemas.openxmlformats.org/officeDocument/2006/bibliography"/>
   </ds:schemaRefs>

</xml_diff>